<commit_message>
analysis is complete writing report now.
</commit_message>
<xml_diff>
--- a/docs/report_draft.docx
+++ b/docs/report_draft.docx
@@ -42,18 +42,19 @@
       </w:r>
     </w:p>
     <w:p/>
+    <w:p/>
     <w:p>
       <w:r>
         <w:drawing>
-          <wp:anchor distT="0" distB="0" distL="114300" distR="114300" simplePos="0" relativeHeight="251658240" behindDoc="0" locked="0" layoutInCell="1" allowOverlap="1" wp14:anchorId="2E2DCE0A" wp14:editId="7DED5C83">
-            <wp:simplePos x="914400" y="3446585"/>
-            <wp:positionH relativeFrom="column">
+          <wp:anchor distT="0" distB="0" distL="114300" distR="114300" simplePos="0" relativeHeight="251658240" behindDoc="0" locked="0" layoutInCell="1" allowOverlap="1" wp14:anchorId="2E2DCE0A" wp14:editId="65F90B10">
+            <wp:simplePos x="0" y="0"/>
+            <wp:positionH relativeFrom="margin">
               <wp:align>left</wp:align>
             </wp:positionH>
             <wp:positionV relativeFrom="paragraph">
-              <wp:align>top</wp:align>
+              <wp:posOffset>201930</wp:posOffset>
             </wp:positionV>
-            <wp:extent cx="2382919" cy="1900052"/>
+            <wp:extent cx="2382520" cy="1899920"/>
             <wp:effectExtent l="0" t="0" r="0" b="5080"/>
             <wp:wrapSquare wrapText="bothSides"/>
             <wp:docPr id="1897521664" name="Picture 1" descr="A chart of a distribution of a product&#10;&#10;Description automatically generated"/>
@@ -82,7 +83,7 @@
                   <pic:spPr>
                     <a:xfrm>
                       <a:off x="0" y="0"/>
-                      <a:ext cx="2382919" cy="1900052"/>
+                      <a:ext cx="2382520" cy="1899920"/>
                     </a:xfrm>
                     <a:prstGeom prst="rect">
                       <a:avLst/>
@@ -95,7 +96,6 @@
         </w:drawing>
       </w:r>
     </w:p>
-    <w:p/>
     <w:p>
       <w:pPr>
         <w:tabs>
@@ -186,14 +186,18 @@
         </w:drawing>
       </w:r>
     </w:p>
+    <w:p/>
     <w:p>
       <w:r>
+        <w:rPr>
+          <w:lang w:val="en-US"/>
+        </w:rPr>
         <w:lastRenderedPageBreak/>
         <w:drawing>
-          <wp:inline distT="0" distB="0" distL="0" distR="0" wp14:anchorId="56EB1F88" wp14:editId="04FFDDBE">
-            <wp:extent cx="3812229" cy="3079630"/>
-            <wp:effectExtent l="0" t="0" r="0" b="6985"/>
-            <wp:docPr id="1466964247" name="Picture 1" descr="A graph of numbers and letters&#10;&#10;Description automatically generated with medium confidence"/>
+          <wp:inline distT="0" distB="0" distL="0" distR="0" wp14:anchorId="7F7F9A1B" wp14:editId="6D54FFE8">
+            <wp:extent cx="2742122" cy="2215166"/>
+            <wp:effectExtent l="0" t="0" r="1270" b="0"/>
+            <wp:docPr id="441750322" name="Picture 1" descr="A graph of a crew member&#10;&#10;Description automatically generated"/>
             <wp:cNvGraphicFramePr>
               <a:graphicFrameLocks xmlns:a="http://schemas.openxmlformats.org/drawingml/2006/main" noChangeAspect="1"/>
             </wp:cNvGraphicFramePr>
@@ -201,7 +205,7 @@
               <a:graphicData uri="http://schemas.openxmlformats.org/drawingml/2006/picture">
                 <pic:pic xmlns:pic="http://schemas.openxmlformats.org/drawingml/2006/picture">
                   <pic:nvPicPr>
-                    <pic:cNvPr id="1466964247" name="Picture 1" descr="A graph of numbers and letters&#10;&#10;Description automatically generated with medium confidence"/>
+                    <pic:cNvPr id="441750322" name="Picture 1" descr="A graph of a crew member&#10;&#10;Description automatically generated"/>
                     <pic:cNvPicPr/>
                   </pic:nvPicPr>
                   <pic:blipFill>
@@ -213,7 +217,47 @@
                   <pic:spPr>
                     <a:xfrm>
                       <a:off x="0" y="0"/>
-                      <a:ext cx="3819893" cy="3085821"/>
+                      <a:ext cx="2752406" cy="2223474"/>
+                    </a:xfrm>
+                    <a:prstGeom prst="rect">
+                      <a:avLst/>
+                    </a:prstGeom>
+                  </pic:spPr>
+                </pic:pic>
+              </a:graphicData>
+            </a:graphic>
+          </wp:inline>
+        </w:drawing>
+      </w:r>
+      <w:r>
+        <w:rPr>
+          <w:lang w:val="en-US"/>
+        </w:rPr>
+        <w:drawing>
+          <wp:inline distT="0" distB="0" distL="0" distR="0" wp14:anchorId="2DF3BE8E" wp14:editId="58F1BDCB">
+            <wp:extent cx="2642812" cy="2134941"/>
+            <wp:effectExtent l="0" t="0" r="5715" b="0"/>
+            <wp:docPr id="926999324" name="Picture 1" descr="A chart with different colored squares&#10;&#10;Description automatically generated"/>
+            <wp:cNvGraphicFramePr>
+              <a:graphicFrameLocks xmlns:a="http://schemas.openxmlformats.org/drawingml/2006/main" noChangeAspect="1"/>
+            </wp:cNvGraphicFramePr>
+            <a:graphic xmlns:a="http://schemas.openxmlformats.org/drawingml/2006/main">
+              <a:graphicData uri="http://schemas.openxmlformats.org/drawingml/2006/picture">
+                <pic:pic xmlns:pic="http://schemas.openxmlformats.org/drawingml/2006/picture">
+                  <pic:nvPicPr>
+                    <pic:cNvPr id="926999324" name="Picture 1" descr="A chart with different colored squares&#10;&#10;Description automatically generated"/>
+                    <pic:cNvPicPr/>
+                  </pic:nvPicPr>
+                  <pic:blipFill>
+                    <a:blip r:embed="rId9"/>
+                    <a:stretch>
+                      <a:fillRect/>
+                    </a:stretch>
+                  </pic:blipFill>
+                  <pic:spPr>
+                    <a:xfrm>
+                      <a:off x="0" y="0"/>
+                      <a:ext cx="2646178" cy="2137660"/>
                     </a:xfrm>
                     <a:prstGeom prst="rect">
                       <a:avLst/>
@@ -227,12 +271,34 @@
       </w:r>
     </w:p>
     <w:p>
+      <w:pPr>
+        <w:rPr>
+          <w:lang w:val="en-US"/>
+        </w:rPr>
+      </w:pPr>
+    </w:p>
+    <w:p>
+      <w:pPr>
+        <w:rPr>
+          <w:lang w:val="en-US"/>
+        </w:rPr>
+      </w:pPr>
+    </w:p>
+    <w:p>
+      <w:pPr>
+        <w:rPr>
+          <w:lang w:val="en-US"/>
+        </w:rPr>
+      </w:pPr>
       <w:r>
+        <w:rPr>
+          <w:lang w:val="en-US"/>
+        </w:rPr>
         <w:drawing>
-          <wp:inline distT="0" distB="0" distL="0" distR="0" wp14:anchorId="55E4A5AE" wp14:editId="3FB4F4E7">
-            <wp:extent cx="5353050" cy="4324350"/>
-            <wp:effectExtent l="0" t="0" r="0" b="0"/>
-            <wp:docPr id="1550366392" name="Picture 1" descr="A graph with numbers and symbols&#10;&#10;Description automatically generated with medium confidence"/>
+          <wp:inline distT="0" distB="0" distL="0" distR="0" wp14:anchorId="4F7FED4E" wp14:editId="4146B5B0">
+            <wp:extent cx="2738639" cy="2212353"/>
+            <wp:effectExtent l="0" t="0" r="5080" b="0"/>
+            <wp:docPr id="53975714" name="Picture 1" descr="A graph with different colored bars&#10;&#10;Description automatically generated"/>
             <wp:cNvGraphicFramePr>
               <a:graphicFrameLocks xmlns:a="http://schemas.openxmlformats.org/drawingml/2006/main" noChangeAspect="1"/>
             </wp:cNvGraphicFramePr>
@@ -240,11 +306,11 @@
               <a:graphicData uri="http://schemas.openxmlformats.org/drawingml/2006/picture">
                 <pic:pic xmlns:pic="http://schemas.openxmlformats.org/drawingml/2006/picture">
                   <pic:nvPicPr>
-                    <pic:cNvPr id="1550366392" name="Picture 1" descr="A graph with numbers and symbols&#10;&#10;Description automatically generated with medium confidence"/>
+                    <pic:cNvPr id="53975714" name="Picture 1" descr="A graph with different colored bars&#10;&#10;Description automatically generated"/>
                     <pic:cNvPicPr/>
                   </pic:nvPicPr>
                   <pic:blipFill>
-                    <a:blip r:embed="rId9"/>
+                    <a:blip r:embed="rId10"/>
                     <a:stretch>
                       <a:fillRect/>
                     </a:stretch>
@@ -252,7 +318,7 @@
                   <pic:spPr>
                     <a:xfrm>
                       <a:off x="0" y="0"/>
-                      <a:ext cx="5353050" cy="4324350"/>
+                      <a:ext cx="2748740" cy="2220513"/>
                     </a:xfrm>
                     <a:prstGeom prst="rect">
                       <a:avLst/>
@@ -264,6 +330,53 @@
           </wp:inline>
         </w:drawing>
       </w:r>
+      <w:r>
+        <w:rPr>
+          <w:lang w:val="en-US"/>
+        </w:rPr>
+        <w:drawing>
+          <wp:inline distT="0" distB="0" distL="0" distR="0" wp14:anchorId="5A326F8F" wp14:editId="5BEE9BB0">
+            <wp:extent cx="2854549" cy="2305988"/>
+            <wp:effectExtent l="0" t="0" r="3175" b="0"/>
+            <wp:docPr id="1183635434" name="Picture 1" descr="A chart with different colored bars&#10;&#10;Description automatically generated"/>
+            <wp:cNvGraphicFramePr>
+              <a:graphicFrameLocks xmlns:a="http://schemas.openxmlformats.org/drawingml/2006/main" noChangeAspect="1"/>
+            </wp:cNvGraphicFramePr>
+            <a:graphic xmlns:a="http://schemas.openxmlformats.org/drawingml/2006/main">
+              <a:graphicData uri="http://schemas.openxmlformats.org/drawingml/2006/picture">
+                <pic:pic xmlns:pic="http://schemas.openxmlformats.org/drawingml/2006/picture">
+                  <pic:nvPicPr>
+                    <pic:cNvPr id="1183635434" name="Picture 1" descr="A chart with different colored bars&#10;&#10;Description automatically generated"/>
+                    <pic:cNvPicPr/>
+                  </pic:nvPicPr>
+                  <pic:blipFill>
+                    <a:blip r:embed="rId11"/>
+                    <a:stretch>
+                      <a:fillRect/>
+                    </a:stretch>
+                  </pic:blipFill>
+                  <pic:spPr>
+                    <a:xfrm>
+                      <a:off x="0" y="0"/>
+                      <a:ext cx="2863878" cy="2313524"/>
+                    </a:xfrm>
+                    <a:prstGeom prst="rect">
+                      <a:avLst/>
+                    </a:prstGeom>
+                  </pic:spPr>
+                </pic:pic>
+              </a:graphicData>
+            </a:graphic>
+          </wp:inline>
+        </w:drawing>
+      </w:r>
+    </w:p>
+    <w:p>
+      <w:pPr>
+        <w:rPr>
+          <w:lang w:val="en-US"/>
+        </w:rPr>
+      </w:pPr>
     </w:p>
     <w:sectPr>
       <w:pgSz w:w="11906" w:h="16838"/>

</xml_diff>